<commit_message>
lab 3 and assignment 2
</commit_message>
<xml_diff>
--- a/assignments/a2/a2.docx
+++ b/assignments/a2/a2.docx
@@ -251,21 +251,21 @@
           <w:sz w:val="24"/>
           <w:szCs w:val="24"/>
         </w:rPr>
-        <w:t xml:space="preserve">: The program features a user-friendly interface with clear prompts and a menu-based system, ensuring easy navigation and minimizing user errors. This design prioritizes efficiency and </w:t>
-      </w:r>
-      <w:r>
-        <w:rPr>
-          <w:sz w:val="24"/>
-          <w:szCs w:val="24"/>
-        </w:rPr>
-        <w:t>increases</w:t>
-      </w:r>
-      <w:r>
-        <w:rPr>
-          <w:sz w:val="24"/>
-          <w:szCs w:val="24"/>
-        </w:rPr>
-        <w:t xml:space="preserve"> the overall user experience in managing the inventory.</w:t>
+        <w:t xml:space="preserve">: The program features a user-friendly interface with clear prompts and a menu-based system </w:t>
+      </w:r>
+      <w:r>
+        <w:rPr>
+          <w:sz w:val="24"/>
+          <w:szCs w:val="24"/>
+        </w:rPr>
+        <w:t>for</w:t>
+      </w:r>
+      <w:r>
+        <w:rPr>
+          <w:sz w:val="24"/>
+          <w:szCs w:val="24"/>
+        </w:rPr>
+        <w:t xml:space="preserve"> easy navigation and minimizing user errors. </w:t>
       </w:r>
     </w:p>
     <w:bookmarkStart w:id="0" w:name="_MON_1769929418"/>
@@ -302,10 +302,10 @@
             <v:path o:extrusionok="f" gradientshapeok="t" o:connecttype="rect"/>
             <o:lock v:ext="edit" aspectratio="t"/>
           </v:shapetype>
-          <v:shape id="_x0000_i1025" type="#_x0000_t75" style="width:451.15pt;height:335.85pt" o:ole="">
+          <v:shape id="_x0000_i1025" type="#_x0000_t75" style="width:451.45pt;height:336.1pt" o:ole="">
             <v:imagedata r:id="rId8" o:title=""/>
           </v:shape>
-          <o:OLEObject Type="Embed" ProgID="Word.OpenDocumentText.12" ShapeID="_x0000_i1025" DrawAspect="Content" ObjectID="_1770535684" r:id="rId9"/>
+          <o:OLEObject Type="Embed" ProgID="Word.OpenDocumentText.12" ShapeID="_x0000_i1025" DrawAspect="Content" ObjectID="_1770707617" r:id="rId9"/>
         </w:object>
       </w:r>
     </w:p>
@@ -355,14 +355,6 @@
         </w:rPr>
         <w:t>: The code is modularized using functions to handle each functionality separately, ensuring a clear and organized structure.</w:t>
       </w:r>
-    </w:p>
-    <w:p>
-      <w:pPr>
-        <w:rPr>
-          <w:sz w:val="24"/>
-          <w:szCs w:val="24"/>
-        </w:rPr>
-      </w:pPr>
     </w:p>
     <w:bookmarkStart w:id="1" w:name="_MON_1769929057"/>
     <w:bookmarkEnd w:id="1"/>
@@ -379,10 +371,10 @@
           <w:szCs w:val="24"/>
         </w:rPr>
         <w:object w:dxaOrig="9026" w:dyaOrig="3822" w14:anchorId="3B91B04E">
-          <v:shape id="_x0000_i1026" type="#_x0000_t75" style="width:451.15pt;height:191.45pt" o:ole="">
+          <v:shape id="_x0000_i1026" type="#_x0000_t75" style="width:451.45pt;height:191.45pt" o:ole="">
             <v:imagedata r:id="rId10" o:title=""/>
           </v:shape>
-          <o:OLEObject Type="Embed" ProgID="Word.OpenDocumentText.12" ShapeID="_x0000_i1026" DrawAspect="Content" ObjectID="_1770535685" r:id="rId11"/>
+          <o:OLEObject Type="Embed" ProgID="Word.OpenDocumentText.12" ShapeID="_x0000_i1026" DrawAspect="Content" ObjectID="_1770707618" r:id="rId11"/>
         </w:object>
       </w:r>
     </w:p>
@@ -421,7 +413,21 @@
           <w:sz w:val="24"/>
           <w:szCs w:val="24"/>
         </w:rPr>
-        <w:t xml:space="preserve">Appropriate error-handling techniques are implemented to gracefully manage invalid inputs and edge cases, ensuring the robustness of the program. For instance, </w:t>
+        <w:t xml:space="preserve">Appropriate error-handling techniques are </w:t>
+      </w:r>
+      <w:r>
+        <w:rPr>
+          <w:sz w:val="24"/>
+          <w:szCs w:val="24"/>
+        </w:rPr>
+        <w:t>used</w:t>
+      </w:r>
+      <w:r>
+        <w:rPr>
+          <w:sz w:val="24"/>
+          <w:szCs w:val="24"/>
+        </w:rPr>
+        <w:t xml:space="preserve"> to manage invalid inputs and edge cases. For instance, </w:t>
       </w:r>
       <w:proofErr w:type="gramStart"/>
       <w:r>
@@ -458,7 +464,21 @@
           <w:sz w:val="24"/>
           <w:szCs w:val="24"/>
         </w:rPr>
-        <w:t xml:space="preserve"> to verify the range of quantity inputted by the user, while try-except blocks are </w:t>
+        <w:t xml:space="preserve"> to verify the range of quantity inputted by the user, </w:t>
+      </w:r>
+      <w:r>
+        <w:rPr>
+          <w:sz w:val="24"/>
+          <w:szCs w:val="24"/>
+        </w:rPr>
+        <w:t>and</w:t>
+      </w:r>
+      <w:r>
+        <w:rPr>
+          <w:sz w:val="24"/>
+          <w:szCs w:val="24"/>
+        </w:rPr>
+        <w:t xml:space="preserve"> try-except blocks are </w:t>
       </w:r>
       <w:r>
         <w:rPr>
@@ -516,14 +536,6 @@
         </w:rPr>
         <w:t>.</w:t>
       </w:r>
-    </w:p>
-    <w:p>
-      <w:pPr>
-        <w:rPr>
-          <w:sz w:val="24"/>
-          <w:szCs w:val="24"/>
-        </w:rPr>
-      </w:pPr>
     </w:p>
     <w:bookmarkStart w:id="2" w:name="_MON_1769929790"/>
     <w:bookmarkEnd w:id="2"/>
@@ -540,28 +552,12 @@
           <w:szCs w:val="24"/>
         </w:rPr>
         <w:object w:dxaOrig="9026" w:dyaOrig="5865" w14:anchorId="6CABC0D9">
-          <v:shape id="_x0000_i1027" type="#_x0000_t75" style="width:451.15pt;height:293.4pt" o:ole="">
+          <v:shape id="_x0000_i1027" type="#_x0000_t75" style="width:451.45pt;height:293.45pt" o:ole="">
             <v:imagedata r:id="rId12" o:title=""/>
           </v:shape>
-          <o:OLEObject Type="Embed" ProgID="Word.OpenDocumentText.12" ShapeID="_x0000_i1027" DrawAspect="Content" ObjectID="_1770535686" r:id="rId13"/>
+          <o:OLEObject Type="Embed" ProgID="Word.OpenDocumentText.12" ShapeID="_x0000_i1027" DrawAspect="Content" ObjectID="_1770707619" r:id="rId13"/>
         </w:object>
       </w:r>
-    </w:p>
-    <w:p>
-      <w:pPr>
-        <w:rPr>
-          <w:sz w:val="24"/>
-          <w:szCs w:val="24"/>
-        </w:rPr>
-      </w:pPr>
-    </w:p>
-    <w:p>
-      <w:pPr>
-        <w:rPr>
-          <w:sz w:val="24"/>
-          <w:szCs w:val="24"/>
-        </w:rPr>
-      </w:pPr>
     </w:p>
     <w:p>
       <w:pPr>
@@ -767,14 +763,6 @@
         <w:t>.</w:t>
       </w:r>
     </w:p>
-    <w:p>
-      <w:pPr>
-        <w:rPr>
-          <w:sz w:val="24"/>
-          <w:szCs w:val="24"/>
-        </w:rPr>
-      </w:pPr>
-    </w:p>
     <w:bookmarkStart w:id="3" w:name="_MON_1769930196"/>
     <w:bookmarkEnd w:id="3"/>
     <w:p>
@@ -790,10 +778,10 @@
           <w:szCs w:val="24"/>
         </w:rPr>
         <w:object w:dxaOrig="9026" w:dyaOrig="4725" w14:anchorId="30497A00">
-          <v:shape id="_x0000_i1028" type="#_x0000_t75" style="width:451.15pt;height:236.4pt" o:ole="">
+          <v:shape id="_x0000_i1028" type="#_x0000_t75" style="width:451.45pt;height:236.45pt" o:ole="">
             <v:imagedata r:id="rId14" o:title=""/>
           </v:shape>
-          <o:OLEObject Type="Embed" ProgID="Word.OpenDocumentText.12" ShapeID="_x0000_i1028" DrawAspect="Content" ObjectID="_1770535687" r:id="rId15"/>
+          <o:OLEObject Type="Embed" ProgID="Word.OpenDocumentText.12" ShapeID="_x0000_i1028" DrawAspect="Content" ObjectID="_1770707620" r:id="rId15"/>
         </w:object>
       </w:r>
     </w:p>
@@ -836,74 +824,40 @@
           <w:sz w:val="24"/>
           <w:szCs w:val="24"/>
         </w:rPr>
-        <w:t xml:space="preserve">The implementation involves the use of functions </w:t>
-      </w:r>
-      <w:r>
-        <w:rPr>
-          <w:sz w:val="24"/>
-          <w:szCs w:val="24"/>
-        </w:rPr>
-        <w:t xml:space="preserve">and </w:t>
-      </w:r>
-      <w:r>
-        <w:rPr>
-          <w:i/>
-          <w:iCs/>
-          <w:sz w:val="24"/>
-          <w:szCs w:val="24"/>
-        </w:rPr>
-        <w:t>“os”</w:t>
-      </w:r>
-      <w:r>
-        <w:rPr>
-          <w:sz w:val="24"/>
-          <w:szCs w:val="24"/>
-        </w:rPr>
-        <w:t xml:space="preserve"> module </w:t>
-      </w:r>
-      <w:r>
-        <w:rPr>
-          <w:sz w:val="24"/>
-          <w:szCs w:val="24"/>
-        </w:rPr>
-        <w:t xml:space="preserve">to add items, remove items, display the inventory, </w:t>
-      </w:r>
-      <w:r>
-        <w:rPr>
-          <w:sz w:val="24"/>
-          <w:szCs w:val="24"/>
-        </w:rPr>
-        <w:t xml:space="preserve">clear the console screen, </w:t>
-      </w:r>
-      <w:r>
-        <w:rPr>
-          <w:sz w:val="24"/>
-          <w:szCs w:val="24"/>
-        </w:rPr>
-        <w:t xml:space="preserve">and handle user inputs. </w:t>
-      </w:r>
-      <w:r>
-        <w:rPr>
-          <w:sz w:val="24"/>
-          <w:szCs w:val="24"/>
-        </w:rPr>
-        <w:t xml:space="preserve">There are multiple functions made to modularize the code. </w:t>
-      </w:r>
-    </w:p>
-    <w:p>
-      <w:pPr>
-        <w:rPr>
-          <w:sz w:val="24"/>
-          <w:szCs w:val="24"/>
-        </w:rPr>
-      </w:pPr>
-      <w:r>
-        <w:rPr>
-          <w:sz w:val="24"/>
-          <w:szCs w:val="24"/>
-        </w:rPr>
-        <w:t xml:space="preserve">In </w:t>
-      </w:r>
+        <w:t>The implementation involves the use of functions and the “</w:t>
+      </w:r>
+      <w:proofErr w:type="spellStart"/>
+      <w:r>
+        <w:rPr>
+          <w:sz w:val="24"/>
+          <w:szCs w:val="24"/>
+        </w:rPr>
+        <w:t>os</w:t>
+      </w:r>
+      <w:proofErr w:type="spellEnd"/>
+      <w:r>
+        <w:rPr>
+          <w:sz w:val="24"/>
+          <w:szCs w:val="24"/>
+        </w:rPr>
+        <w:t xml:space="preserve">” module to add items, remove items, display the inventory, clear the console screen, and handle user inputs. There are multiple functions made to modularize the code. </w:t>
+      </w:r>
+    </w:p>
+    <w:p>
+      <w:pPr>
+        <w:rPr>
+          <w:sz w:val="24"/>
+          <w:szCs w:val="24"/>
+        </w:rPr>
+      </w:pPr>
+      <w:r>
+        <w:rPr>
+          <w:sz w:val="24"/>
+          <w:szCs w:val="24"/>
+        </w:rPr>
+        <w:t xml:space="preserve">In the </w:t>
+      </w:r>
+      <w:proofErr w:type="spellStart"/>
       <w:r>
         <w:rPr>
           <w:sz w:val="24"/>
@@ -917,7 +871,15 @@
           <w:sz w:val="24"/>
           <w:szCs w:val="24"/>
         </w:rPr>
-        <w:t>screen(</w:t>
+        <w:t>screen</w:t>
+      </w:r>
+      <w:proofErr w:type="spellEnd"/>
+      <w:r>
+        <w:rPr>
+          <w:sz w:val="24"/>
+          <w:szCs w:val="24"/>
+        </w:rPr>
+        <w:t>(</w:t>
       </w:r>
       <w:proofErr w:type="gramEnd"/>
       <w:r>
@@ -925,29 +887,41 @@
           <w:sz w:val="24"/>
           <w:szCs w:val="24"/>
         </w:rPr>
-        <w:t>)</w:t>
-      </w:r>
-      <w:r>
-        <w:rPr>
-          <w:sz w:val="24"/>
-          <w:szCs w:val="24"/>
-        </w:rPr>
-        <w:t xml:space="preserve"> function, “</w:t>
-      </w:r>
-      <w:r>
-        <w:rPr>
-          <w:sz w:val="24"/>
-          <w:szCs w:val="24"/>
-        </w:rPr>
-        <w:t>command</w:t>
-      </w:r>
-      <w:r>
-        <w:rPr>
-          <w:sz w:val="24"/>
-          <w:szCs w:val="24"/>
-        </w:rPr>
-        <w:t>” variable is set to “cls” or “clear” according to the operating system that user uses, it will be “cls” if operating system is windows otherwise it will be “clear” for other operating systems, because the command to clear the screen varies according to the operating system. Then the command get executed on command line of the user using “</w:t>
-      </w:r>
+        <w:t>) function, the “command” variable is set to “</w:t>
+      </w:r>
+      <w:proofErr w:type="spellStart"/>
+      <w:r>
+        <w:rPr>
+          <w:sz w:val="24"/>
+          <w:szCs w:val="24"/>
+        </w:rPr>
+        <w:t>cls</w:t>
+      </w:r>
+      <w:proofErr w:type="spellEnd"/>
+      <w:r>
+        <w:rPr>
+          <w:sz w:val="24"/>
+          <w:szCs w:val="24"/>
+        </w:rPr>
+        <w:t>” or “clear” according to the operating system that the user uses; it will be “</w:t>
+      </w:r>
+      <w:proofErr w:type="spellStart"/>
+      <w:r>
+        <w:rPr>
+          <w:sz w:val="24"/>
+          <w:szCs w:val="24"/>
+        </w:rPr>
+        <w:t>cls</w:t>
+      </w:r>
+      <w:proofErr w:type="spellEnd"/>
+      <w:r>
+        <w:rPr>
+          <w:sz w:val="24"/>
+          <w:szCs w:val="24"/>
+        </w:rPr>
+        <w:t>” if the operating system is Windows, otherwise, it will be “clear” for other operating systems because the command to clear the screen varies according to the operating system. Then the command gets executed on the command line of the user using the “</w:t>
+      </w:r>
+      <w:proofErr w:type="spellStart"/>
       <w:proofErr w:type="gramStart"/>
       <w:r>
         <w:rPr>
@@ -956,28 +930,45 @@
         </w:rPr>
         <w:t>os.system</w:t>
       </w:r>
+      <w:proofErr w:type="spellEnd"/>
       <w:proofErr w:type="gramEnd"/>
       <w:r>
         <w:rPr>
           <w:sz w:val="24"/>
           <w:szCs w:val="24"/>
         </w:rPr>
-        <w:t>()” function form “os” module to clear the console screen.</w:t>
-      </w:r>
-    </w:p>
-    <w:p>
-      <w:pPr>
-        <w:rPr>
-          <w:sz w:val="24"/>
-          <w:szCs w:val="24"/>
-        </w:rPr>
-      </w:pPr>
-      <w:r>
-        <w:rPr>
-          <w:sz w:val="24"/>
-          <w:szCs w:val="24"/>
-        </w:rPr>
-        <w:t xml:space="preserve">In </w:t>
+        <w:t>()” function from the “</w:t>
+      </w:r>
+      <w:proofErr w:type="spellStart"/>
+      <w:r>
+        <w:rPr>
+          <w:sz w:val="24"/>
+          <w:szCs w:val="24"/>
+        </w:rPr>
+        <w:t>os</w:t>
+      </w:r>
+      <w:proofErr w:type="spellEnd"/>
+      <w:r>
+        <w:rPr>
+          <w:sz w:val="24"/>
+          <w:szCs w:val="24"/>
+        </w:rPr>
+        <w:t xml:space="preserve">” module to clear the console screen. </w:t>
+      </w:r>
+    </w:p>
+    <w:p>
+      <w:pPr>
+        <w:rPr>
+          <w:sz w:val="24"/>
+          <w:szCs w:val="24"/>
+        </w:rPr>
+      </w:pPr>
+      <w:r>
+        <w:rPr>
+          <w:sz w:val="24"/>
+          <w:szCs w:val="24"/>
+        </w:rPr>
+        <w:t xml:space="preserve">In the </w:t>
       </w:r>
       <w:proofErr w:type="gramStart"/>
       <w:r>
@@ -993,22 +984,46 @@
           <w:sz w:val="24"/>
           <w:szCs w:val="24"/>
         </w:rPr>
-        <w:t>) function, the main menu text is displayed, after clearing the console screen by using clear_screen() function.</w:t>
-      </w:r>
-    </w:p>
-    <w:p>
-      <w:pPr>
-        <w:rPr>
-          <w:sz w:val="24"/>
-          <w:szCs w:val="24"/>
-        </w:rPr>
-      </w:pPr>
-      <w:r>
-        <w:rPr>
-          <w:sz w:val="24"/>
-          <w:szCs w:val="24"/>
-        </w:rPr>
-        <w:t>In add_</w:t>
+        <w:t xml:space="preserve">) function, the main menu text is displayed after clearing the console screen by using the </w:t>
+      </w:r>
+      <w:proofErr w:type="spellStart"/>
+      <w:r>
+        <w:rPr>
+          <w:sz w:val="24"/>
+          <w:szCs w:val="24"/>
+        </w:rPr>
+        <w:t>clear_screen</w:t>
+      </w:r>
+      <w:proofErr w:type="spellEnd"/>
+      <w:r>
+        <w:rPr>
+          <w:sz w:val="24"/>
+          <w:szCs w:val="24"/>
+        </w:rPr>
+        <w:t xml:space="preserve">() function. </w:t>
+      </w:r>
+    </w:p>
+    <w:p>
+      <w:pPr>
+        <w:rPr>
+          <w:sz w:val="24"/>
+          <w:szCs w:val="24"/>
+        </w:rPr>
+      </w:pPr>
+      <w:r>
+        <w:rPr>
+          <w:sz w:val="24"/>
+          <w:szCs w:val="24"/>
+        </w:rPr>
+        <w:t xml:space="preserve">In the </w:t>
+      </w:r>
+      <w:proofErr w:type="spellStart"/>
+      <w:r>
+        <w:rPr>
+          <w:sz w:val="24"/>
+          <w:szCs w:val="24"/>
+        </w:rPr>
+        <w:t>add_</w:t>
       </w:r>
       <w:proofErr w:type="gramStart"/>
       <w:r>
@@ -1016,7 +1031,15 @@
           <w:sz w:val="24"/>
           <w:szCs w:val="24"/>
         </w:rPr>
-        <w:t>item(</w:t>
+        <w:t>item</w:t>
+      </w:r>
+      <w:proofErr w:type="spellEnd"/>
+      <w:r>
+        <w:rPr>
+          <w:sz w:val="24"/>
+          <w:szCs w:val="24"/>
+        </w:rPr>
+        <w:t>(</w:t>
       </w:r>
       <w:proofErr w:type="gramEnd"/>
       <w:r>
@@ -1024,31 +1047,282 @@
           <w:sz w:val="24"/>
           <w:szCs w:val="24"/>
         </w:rPr>
-        <w:t>) function, an dictionary “inventory” is passed to the function. The user is asked to enter name of the new item using input function, then it is stored in variable name. After that, try-except block is used because when user is asked it enter quantity of that same item, if he enters anything else than numbers, the error will occour and except block will displays an error to him, instead of crashing the program. Then edge cases of quantity are handled i.e. if user enters 0 or any negative numbers. If everything goes right till here, then it will add the item to the inventory variable passed to the function, using index brackets “[]” and success message is displayed.</w:t>
-      </w:r>
-    </w:p>
-    <w:p>
-      <w:pPr>
-        <w:rPr>
-          <w:sz w:val="24"/>
-          <w:szCs w:val="24"/>
-        </w:rPr>
-      </w:pPr>
+        <w:t xml:space="preserve">) function, a dictionary “inventory” is passed to the function. The user is asked to enter the name of the new item using the input function, then it is stored in the variable name. After that, a try-except block is used because when the user is asked to enter the quantity of that same item, if they enter anything else than numbers, an error will occur, and the except block will display an error to them instead of crashing the program. Then edge cases of quantity are handled, i.e., if the user enters 0 or any negative numbers. If everything goes right till here, then it will add the item to the inventory variable passed to the function using index brackets “[]” and a success message is displayed. </w:t>
+      </w:r>
+    </w:p>
+    <w:p>
+      <w:pPr>
+        <w:rPr>
+          <w:sz w:val="24"/>
+          <w:szCs w:val="24"/>
+        </w:rPr>
+      </w:pPr>
+      <w:r>
+        <w:rPr>
+          <w:sz w:val="24"/>
+          <w:szCs w:val="24"/>
+        </w:rPr>
+        <w:t xml:space="preserve">In the </w:t>
+      </w:r>
+      <w:proofErr w:type="spellStart"/>
+      <w:r>
+        <w:rPr>
+          <w:sz w:val="24"/>
+          <w:szCs w:val="24"/>
+        </w:rPr>
+        <w:t>remove_</w:t>
+      </w:r>
+      <w:proofErr w:type="gramStart"/>
+      <w:r>
+        <w:rPr>
+          <w:sz w:val="24"/>
+          <w:szCs w:val="24"/>
+        </w:rPr>
+        <w:t>item</w:t>
+      </w:r>
+      <w:proofErr w:type="spellEnd"/>
+      <w:r>
+        <w:rPr>
+          <w:sz w:val="24"/>
+          <w:szCs w:val="24"/>
+        </w:rPr>
+        <w:t>(</w:t>
+      </w:r>
+      <w:proofErr w:type="gramEnd"/>
+      <w:r>
+        <w:rPr>
+          <w:sz w:val="24"/>
+          <w:szCs w:val="24"/>
+        </w:rPr>
+        <w:t xml:space="preserve">) function, handling edge cases and input validation is similar to the </w:t>
+      </w:r>
+      <w:proofErr w:type="spellStart"/>
+      <w:r>
+        <w:rPr>
+          <w:sz w:val="24"/>
+          <w:szCs w:val="24"/>
+        </w:rPr>
+        <w:t>add_item</w:t>
+      </w:r>
+      <w:proofErr w:type="spellEnd"/>
+      <w:r>
+        <w:rPr>
+          <w:sz w:val="24"/>
+          <w:szCs w:val="24"/>
+        </w:rPr>
+        <w:t xml:space="preserve">() function. If everything goes right, it will remove the item from the inventory dictionary passed to it; if the user wants to remove everything, it will be removed using the </w:t>
+      </w:r>
+      <w:proofErr w:type="gramStart"/>
+      <w:r>
+        <w:rPr>
+          <w:sz w:val="24"/>
+          <w:szCs w:val="24"/>
+        </w:rPr>
+        <w:t>“</w:t>
+      </w:r>
+      <w:r>
+        <w:rPr>
+          <w:sz w:val="24"/>
+          <w:szCs w:val="24"/>
+        </w:rPr>
+        <w:t>.pop</w:t>
+      </w:r>
+      <w:proofErr w:type="gramEnd"/>
+      <w:r>
+        <w:rPr>
+          <w:sz w:val="24"/>
+          <w:szCs w:val="24"/>
+        </w:rPr>
+        <w:t>()</w:t>
+      </w:r>
+      <w:r>
+        <w:rPr>
+          <w:sz w:val="24"/>
+          <w:szCs w:val="24"/>
+        </w:rPr>
+        <w:t>”</w:t>
+      </w:r>
+      <w:r>
+        <w:rPr>
+          <w:sz w:val="24"/>
+          <w:szCs w:val="24"/>
+        </w:rPr>
+        <w:t>method; otherwise, it will be subtracted using index brackets ”[]”.</w:t>
+      </w:r>
+    </w:p>
+    <w:p>
+      <w:pPr>
+        <w:rPr>
+          <w:sz w:val="24"/>
+          <w:szCs w:val="24"/>
+        </w:rPr>
+      </w:pPr>
+      <w:r>
+        <w:rPr>
+          <w:sz w:val="24"/>
+          <w:szCs w:val="24"/>
+        </w:rPr>
+        <w:t xml:space="preserve">In the </w:t>
+      </w:r>
+      <w:proofErr w:type="spellStart"/>
+      <w:r>
+        <w:rPr>
+          <w:sz w:val="24"/>
+          <w:szCs w:val="24"/>
+        </w:rPr>
+        <w:t>display_</w:t>
+      </w:r>
+      <w:proofErr w:type="gramStart"/>
+      <w:r>
+        <w:rPr>
+          <w:sz w:val="24"/>
+          <w:szCs w:val="24"/>
+        </w:rPr>
+        <w:t>inventory</w:t>
+      </w:r>
+      <w:proofErr w:type="spellEnd"/>
+      <w:r>
+        <w:rPr>
+          <w:sz w:val="24"/>
+          <w:szCs w:val="24"/>
+        </w:rPr>
+        <w:t>(</w:t>
+      </w:r>
+      <w:proofErr w:type="gramEnd"/>
+      <w:r>
+        <w:rPr>
+          <w:sz w:val="24"/>
+          <w:szCs w:val="24"/>
+        </w:rPr>
+        <w:t>) function, all the items of inventory objects are displayed on the console using</w:t>
+      </w:r>
+      <w:r>
+        <w:rPr>
+          <w:sz w:val="24"/>
+          <w:szCs w:val="24"/>
+        </w:rPr>
+        <w:t xml:space="preserve"> “</w:t>
+      </w:r>
+      <w:r>
+        <w:rPr>
+          <w:sz w:val="24"/>
+          <w:szCs w:val="24"/>
+        </w:rPr>
+        <w:t>string formatting</w:t>
+      </w:r>
+      <w:r>
+        <w:rPr>
+          <w:sz w:val="24"/>
+          <w:szCs w:val="24"/>
+        </w:rPr>
+        <w:t>”</w:t>
+      </w:r>
+      <w:r>
+        <w:rPr>
+          <w:sz w:val="24"/>
+          <w:szCs w:val="24"/>
+        </w:rPr>
+        <w:t xml:space="preserve"> to display everything in a tabular form. </w:t>
+      </w:r>
+    </w:p>
+    <w:p>
+      <w:pPr>
+        <w:rPr>
+          <w:sz w:val="24"/>
+          <w:szCs w:val="24"/>
+        </w:rPr>
+      </w:pPr>
+      <w:r>
+        <w:rPr>
+          <w:sz w:val="24"/>
+          <w:szCs w:val="24"/>
+        </w:rPr>
+        <w:t xml:space="preserve">After these function declarations, the main code begins with initializing variables used, i.e., </w:t>
+      </w:r>
+      <w:proofErr w:type="spellStart"/>
+      <w:r>
+        <w:rPr>
+          <w:sz w:val="24"/>
+          <w:szCs w:val="24"/>
+        </w:rPr>
+        <w:t>break_loop</w:t>
+      </w:r>
+      <w:proofErr w:type="spellEnd"/>
+      <w:r>
+        <w:rPr>
+          <w:sz w:val="24"/>
+          <w:szCs w:val="24"/>
+        </w:rPr>
+        <w:t xml:space="preserve"> and items. </w:t>
+      </w:r>
+      <w:proofErr w:type="spellStart"/>
+      <w:r>
+        <w:rPr>
+          <w:sz w:val="24"/>
+          <w:szCs w:val="24"/>
+        </w:rPr>
+        <w:t>break_loop</w:t>
+      </w:r>
+      <w:proofErr w:type="spellEnd"/>
+      <w:r>
+        <w:rPr>
+          <w:sz w:val="24"/>
+          <w:szCs w:val="24"/>
+        </w:rPr>
+        <w:t xml:space="preserve"> is used to terminate the program when the user wants to. The </w:t>
+      </w:r>
+      <w:r>
+        <w:rPr>
+          <w:sz w:val="24"/>
+          <w:szCs w:val="24"/>
+        </w:rPr>
+        <w:t>“</w:t>
+      </w:r>
+      <w:r>
+        <w:rPr>
+          <w:sz w:val="24"/>
+          <w:szCs w:val="24"/>
+        </w:rPr>
+        <w:t>items</w:t>
+      </w:r>
+      <w:r>
+        <w:rPr>
+          <w:sz w:val="24"/>
+          <w:szCs w:val="24"/>
+        </w:rPr>
+        <w:t xml:space="preserve">” </w:t>
+      </w:r>
+      <w:r>
+        <w:rPr>
+          <w:sz w:val="24"/>
+          <w:szCs w:val="24"/>
+        </w:rPr>
+        <w:t xml:space="preserve">variable is used to store inventory. Then the welcome message is displayed using the </w:t>
+      </w:r>
+      <w:proofErr w:type="gramStart"/>
+      <w:r>
+        <w:rPr>
+          <w:sz w:val="24"/>
+          <w:szCs w:val="24"/>
+        </w:rPr>
+        <w:t>welcome(</w:t>
+      </w:r>
+      <w:proofErr w:type="gramEnd"/>
+      <w:r>
+        <w:rPr>
+          <w:sz w:val="24"/>
+          <w:szCs w:val="24"/>
+        </w:rPr>
+        <w:t xml:space="preserve">) function, and the loop of the program starts. In the loop, the user is asked to make a choice according to the menu displayed in the </w:t>
+      </w:r>
+      <w:proofErr w:type="gramStart"/>
       <w:r>
         <w:rPr>
           <w:sz w:val="24"/>
           <w:szCs w:val="24"/>
         </w:rPr>
         <w:lastRenderedPageBreak/>
-        <w:t>In remove_</w:t>
-      </w:r>
-      <w:proofErr w:type="gramStart"/>
-      <w:r>
-        <w:rPr>
-          <w:sz w:val="24"/>
-          <w:szCs w:val="24"/>
-        </w:rPr>
-        <w:t>item(</w:t>
+        <w:t>welcome(</w:t>
       </w:r>
       <w:proofErr w:type="gramEnd"/>
       <w:r>
@@ -1056,82 +1330,39 @@
           <w:sz w:val="24"/>
           <w:szCs w:val="24"/>
         </w:rPr>
-        <w:t xml:space="preserve">) function, handling edge cases and input validation is similar to add_item() function. If everything goes right, it will remove the item from inventory dictionary passed to it, if user want to remove everything, it will remove </w:t>
-      </w:r>
-      <w:proofErr w:type="gramStart"/>
-      <w:r>
-        <w:rPr>
-          <w:sz w:val="24"/>
-          <w:szCs w:val="24"/>
-        </w:rPr>
-        <w:t>using .pop</w:t>
-      </w:r>
-      <w:proofErr w:type="gramEnd"/>
-      <w:r>
-        <w:rPr>
-          <w:sz w:val="24"/>
-          <w:szCs w:val="24"/>
-        </w:rPr>
-        <w:t>() method, otherwise it will subtract it using index brackets ”[]”.</w:t>
-      </w:r>
-    </w:p>
-    <w:p>
-      <w:pPr>
-        <w:rPr>
-          <w:sz w:val="24"/>
-          <w:szCs w:val="24"/>
-        </w:rPr>
-      </w:pPr>
-      <w:r>
-        <w:rPr>
-          <w:sz w:val="24"/>
-          <w:szCs w:val="24"/>
-        </w:rPr>
-        <w:t xml:space="preserve">In </w:t>
-      </w:r>
-      <w:r>
-        <w:rPr>
-          <w:sz w:val="24"/>
-          <w:szCs w:val="24"/>
-        </w:rPr>
-        <w:t>display_</w:t>
-      </w:r>
-      <w:proofErr w:type="gramStart"/>
-      <w:r>
-        <w:rPr>
-          <w:sz w:val="24"/>
-          <w:szCs w:val="24"/>
-        </w:rPr>
-        <w:t>inventory</w:t>
-      </w:r>
-      <w:r>
-        <w:rPr>
-          <w:sz w:val="24"/>
-          <w:szCs w:val="24"/>
-        </w:rPr>
-        <w:t>(</w:t>
-      </w:r>
-      <w:proofErr w:type="gramEnd"/>
-      <w:r>
-        <w:rPr>
-          <w:sz w:val="24"/>
-          <w:szCs w:val="24"/>
-        </w:rPr>
-        <w:t xml:space="preserve">) function, all the items of inventory objects are displayed on the console using </w:t>
-      </w:r>
-      <w:r>
-        <w:rPr>
-          <w:sz w:val="24"/>
-          <w:szCs w:val="24"/>
-        </w:rPr>
-        <w:t>string-formatting</w:t>
-      </w:r>
-      <w:r>
-        <w:rPr>
-          <w:sz w:val="24"/>
-          <w:szCs w:val="24"/>
-        </w:rPr>
-        <w:t xml:space="preserve"> to display everything in tabular form.</w:t>
+        <w:t xml:space="preserve">) function. Then a match-case is used to check what the user chooses, and a “case default” is used to handle edge cases. Then functions are called according to the user’s choice. If the user pressed “4”, then it exits the loop by changing the </w:t>
+      </w:r>
+      <w:proofErr w:type="spellStart"/>
+      <w:r>
+        <w:rPr>
+          <w:sz w:val="24"/>
+          <w:szCs w:val="24"/>
+        </w:rPr>
+        <w:t>break_loop</w:t>
+      </w:r>
+      <w:proofErr w:type="spellEnd"/>
+      <w:r>
+        <w:rPr>
+          <w:sz w:val="24"/>
+          <w:szCs w:val="24"/>
+        </w:rPr>
+        <w:t xml:space="preserve"> variable to true. If not, it saves the return of the function to a variable “</w:t>
+      </w:r>
+      <w:proofErr w:type="spellStart"/>
+      <w:r>
+        <w:rPr>
+          <w:sz w:val="24"/>
+          <w:szCs w:val="24"/>
+        </w:rPr>
+        <w:t>msg</w:t>
+      </w:r>
+      <w:proofErr w:type="spellEnd"/>
+      <w:r>
+        <w:rPr>
+          <w:sz w:val="24"/>
+          <w:szCs w:val="24"/>
+        </w:rPr>
+        <w:t>” to display the output of the function. After the match-case, the welcome message and the message from the function are displayed.</w:t>
       </w:r>
     </w:p>
     <w:p>
@@ -1411,10 +1642,6 @@
     <w:p>
       <w:pPr>
         <w:pStyle w:val="Caption"/>
-        <w:rPr>
-          <w:sz w:val="24"/>
-          <w:szCs w:val="24"/>
-        </w:rPr>
       </w:pPr>
       <w:r>
         <w:t xml:space="preserve">Figure </w:t>
@@ -1444,22 +1671,7 @@
         <w:t>Screenshot of the execution of the program.</w:t>
       </w:r>
     </w:p>
-    <w:p>
-      <w:pPr>
-        <w:rPr>
-          <w:sz w:val="24"/>
-          <w:szCs w:val="24"/>
-        </w:rPr>
-      </w:pPr>
-    </w:p>
-    <w:p>
-      <w:pPr>
-        <w:rPr>
-          <w:sz w:val="24"/>
-          <w:szCs w:val="24"/>
-        </w:rPr>
-      </w:pPr>
-    </w:p>
+    <w:p/>
     <w:p>
       <w:pPr>
         <w:rPr>
@@ -1521,16 +1733,22 @@
           <w:sz w:val="24"/>
           <w:szCs w:val="24"/>
         </w:rPr>
-        <w:t xml:space="preserve"> to create a menu-based interface that allows users to interact with the inventory system repeatedly until they choose to exit. This ensures a continuous user experience without the need to restart the program after each operation.</w:t>
-      </w:r>
-    </w:p>
-    <w:p>
-      <w:pPr>
-        <w:rPr>
-          <w:sz w:val="24"/>
-          <w:szCs w:val="24"/>
-        </w:rPr>
-      </w:pPr>
+        <w:t xml:space="preserve"> to create a menu-based interface that allows users to interact with the inventory system repeatedly until they choose to exit. This ensures a </w:t>
+      </w:r>
+      <w:r>
+        <w:rPr>
+          <w:sz w:val="24"/>
+          <w:szCs w:val="24"/>
+        </w:rPr>
+        <w:t>good</w:t>
+      </w:r>
+      <w:r>
+        <w:rPr>
+          <w:sz w:val="24"/>
+          <w:szCs w:val="24"/>
+        </w:rPr>
+        <w:t xml:space="preserve"> user experience without the need to restart the program after each operation.</w:t>
+      </w:r>
     </w:p>
     <w:p>
       <w:pPr>
@@ -1560,16 +1778,8 @@
           <w:sz w:val="24"/>
           <w:szCs w:val="24"/>
         </w:rPr>
-        <w:t>: The `match case` statement is employed to handle user input effectively. It provides a concise and readable way to match different user choices and execute corresponding actions. By using `match case`, the code becomes more structured and easier to maintain compared to traditional `if-else` statements.</w:t>
-      </w:r>
-    </w:p>
-    <w:p>
-      <w:pPr>
-        <w:rPr>
-          <w:sz w:val="24"/>
-          <w:szCs w:val="24"/>
-        </w:rPr>
-      </w:pPr>
+        <w:t>: The `match case` statement is employed to handle user input effectively. By using `match case`, the code becomes more structured and easier to maintain compared to traditional `if-else` statements.</w:t>
+      </w:r>
     </w:p>
     <w:p>
       <w:pPr>
@@ -1620,7 +1830,14 @@
           <w:sz w:val="24"/>
           <w:szCs w:val="24"/>
         </w:rPr>
-        <w:t>saving to make sure</w:t>
+        <w:t xml:space="preserve">saving </w:t>
+      </w:r>
+      <w:r>
+        <w:rPr>
+          <w:sz w:val="24"/>
+          <w:szCs w:val="24"/>
+        </w:rPr>
+        <w:t>so</w:t>
       </w:r>
       <w:r>
         <w:rPr>
@@ -1655,30 +1872,8 @@
           <w:sz w:val="24"/>
           <w:szCs w:val="24"/>
         </w:rPr>
-        <w:t xml:space="preserve"> in casing, </w:t>
-      </w:r>
-      <w:r>
-        <w:rPr>
-          <w:sz w:val="24"/>
-          <w:szCs w:val="24"/>
-        </w:rPr>
-        <w:t>increasing</w:t>
-      </w:r>
-      <w:r>
-        <w:rPr>
-          <w:sz w:val="24"/>
-          <w:szCs w:val="24"/>
-        </w:rPr>
-        <w:t xml:space="preserve"> the usability of the program.</w:t>
-      </w:r>
-    </w:p>
-    <w:p>
-      <w:pPr>
-        <w:rPr>
-          <w:sz w:val="24"/>
-          <w:szCs w:val="24"/>
-        </w:rPr>
-      </w:pPr>
+        <w:t xml:space="preserve"> in casing.</w:t>
+      </w:r>
     </w:p>
     <w:p>
       <w:pPr>
@@ -1722,30 +1917,8 @@
           <w:sz w:val="24"/>
           <w:szCs w:val="24"/>
         </w:rPr>
-        <w:t xml:space="preserve"> to align item names and quantities neatly in columns, </w:t>
-      </w:r>
-      <w:r>
-        <w:rPr>
-          <w:sz w:val="24"/>
-          <w:szCs w:val="24"/>
-        </w:rPr>
-        <w:t>increasing</w:t>
-      </w:r>
-      <w:r>
-        <w:rPr>
-          <w:sz w:val="24"/>
-          <w:szCs w:val="24"/>
-        </w:rPr>
-        <w:t xml:space="preserve"> the visual presentation of the inventory. </w:t>
-      </w:r>
-    </w:p>
-    <w:p>
-      <w:pPr>
-        <w:rPr>
-          <w:sz w:val="24"/>
-          <w:szCs w:val="24"/>
-        </w:rPr>
-      </w:pPr>
+        <w:t xml:space="preserve"> to align item names and quantities neatly in columns. </w:t>
+      </w:r>
     </w:p>
     <w:p>
       <w:pPr>
@@ -1768,7 +1941,17 @@
           <w:sz w:val="24"/>
           <w:szCs w:val="24"/>
         </w:rPr>
-        <w:t>Use of clear_</w:t>
+        <w:t xml:space="preserve">Use of </w:t>
+      </w:r>
+      <w:proofErr w:type="spellStart"/>
+      <w:r>
+        <w:rPr>
+          <w:b/>
+          <w:bCs/>
+          <w:sz w:val="24"/>
+          <w:szCs w:val="24"/>
+        </w:rPr>
+        <w:t>clear_</w:t>
       </w:r>
       <w:proofErr w:type="gramStart"/>
       <w:r>
@@ -1778,7 +1961,17 @@
           <w:sz w:val="24"/>
           <w:szCs w:val="24"/>
         </w:rPr>
-        <w:t>screen(</w:t>
+        <w:t>screen</w:t>
+      </w:r>
+      <w:proofErr w:type="spellEnd"/>
+      <w:r>
+        <w:rPr>
+          <w:b/>
+          <w:bCs/>
+          <w:sz w:val="24"/>
+          <w:szCs w:val="24"/>
+        </w:rPr>
+        <w:t>(</w:t>
       </w:r>
       <w:proofErr w:type="gramEnd"/>
       <w:r>
@@ -1795,21 +1988,100 @@
           <w:sz w:val="24"/>
           <w:szCs w:val="24"/>
         </w:rPr>
-        <w:t>: The `clear_screen()` function is utilized to clear the terminal screen before displaying the menu or executing any operation.</w:t>
-      </w:r>
-      <w:r>
-        <w:rPr>
-          <w:sz w:val="24"/>
-          <w:szCs w:val="24"/>
-        </w:rPr>
-        <w:t xml:space="preserve"> It uses command according to platform of user to clear terminal’s screen.</w:t>
-      </w:r>
-      <w:r>
-        <w:rPr>
-          <w:sz w:val="24"/>
-          <w:szCs w:val="24"/>
-        </w:rPr>
-        <w:t xml:space="preserve"> This ensures a clean and clutter-free interface, preventing previous outputs from cluttering the display and providing a more pleasant user experience. </w:t>
+        <w:t>: The `</w:t>
+      </w:r>
+      <w:proofErr w:type="spellStart"/>
+      <w:r>
+        <w:rPr>
+          <w:sz w:val="24"/>
+          <w:szCs w:val="24"/>
+        </w:rPr>
+        <w:t>clear_screen</w:t>
+      </w:r>
+      <w:proofErr w:type="spellEnd"/>
+      <w:r>
+        <w:rPr>
+          <w:sz w:val="24"/>
+          <w:szCs w:val="24"/>
+        </w:rPr>
+        <w:t xml:space="preserve">()` function is </w:t>
+      </w:r>
+      <w:r>
+        <w:rPr>
+          <w:sz w:val="24"/>
+          <w:szCs w:val="24"/>
+        </w:rPr>
+        <w:t>used</w:t>
+      </w:r>
+      <w:r>
+        <w:rPr>
+          <w:sz w:val="24"/>
+          <w:szCs w:val="24"/>
+        </w:rPr>
+        <w:t xml:space="preserve"> to clear the terminal screen before displaying the menu or executing any operation.</w:t>
+      </w:r>
+      <w:r>
+        <w:rPr>
+          <w:sz w:val="24"/>
+          <w:szCs w:val="24"/>
+        </w:rPr>
+        <w:t xml:space="preserve"> </w:t>
+      </w:r>
+      <w:r>
+        <w:rPr>
+          <w:sz w:val="24"/>
+          <w:szCs w:val="24"/>
+        </w:rPr>
+        <w:t xml:space="preserve">This </w:t>
+      </w:r>
+      <w:r>
+        <w:rPr>
+          <w:sz w:val="24"/>
+          <w:szCs w:val="24"/>
+        </w:rPr>
+        <w:t>makes</w:t>
+      </w:r>
+      <w:r>
+        <w:rPr>
+          <w:sz w:val="24"/>
+          <w:szCs w:val="24"/>
+        </w:rPr>
+        <w:t xml:space="preserve"> a clean and clutter-free interface, </w:t>
+      </w:r>
+      <w:r>
+        <w:rPr>
+          <w:sz w:val="24"/>
+          <w:szCs w:val="24"/>
+        </w:rPr>
+        <w:t>so that</w:t>
+      </w:r>
+      <w:r>
+        <w:rPr>
+          <w:sz w:val="24"/>
+          <w:szCs w:val="24"/>
+        </w:rPr>
+        <w:t xml:space="preserve"> previous outputs </w:t>
+      </w:r>
+      <w:r>
+        <w:rPr>
+          <w:sz w:val="24"/>
+          <w:szCs w:val="24"/>
+        </w:rPr>
+        <w:t>don’t</w:t>
+      </w:r>
+      <w:r>
+        <w:rPr>
+          <w:sz w:val="24"/>
+          <w:szCs w:val="24"/>
+        </w:rPr>
+        <w:t xml:space="preserve"> cluttering the display</w:t>
+      </w:r>
+      <w:r>
+        <w:rPr>
+          <w:sz w:val="24"/>
+          <w:szCs w:val="24"/>
+        </w:rPr>
+        <w:t>.</w:t>
       </w:r>
     </w:p>
     <w:p>
@@ -1886,21 +2158,15 @@
           <w:sz w:val="24"/>
           <w:szCs w:val="24"/>
         </w:rPr>
-        <w:t>are: -</w:t>
-      </w:r>
-    </w:p>
-    <w:p>
-      <w:pPr>
-        <w:pStyle w:val="ListParagraph"/>
-        <w:numPr>
-          <w:ilvl w:val="0"/>
-          <w:numId w:val="2"/>
-        </w:numPr>
-        <w:rPr>
-          <w:sz w:val="24"/>
-          <w:szCs w:val="24"/>
-        </w:rPr>
-      </w:pPr>
+        <w:t>are</w:t>
+      </w:r>
+      <w:r>
+        <w:rPr>
+          <w:sz w:val="24"/>
+          <w:szCs w:val="24"/>
+        </w:rPr>
+        <w:t xml:space="preserve"> </w:t>
+      </w:r>
       <w:r>
         <w:rPr>
           <w:sz w:val="24"/>
@@ -1908,19 +2174,13 @@
         </w:rPr>
         <w:t>Official Python Documentation</w:t>
       </w:r>
-    </w:p>
-    <w:p>
-      <w:pPr>
-        <w:pStyle w:val="ListParagraph"/>
-        <w:numPr>
-          <w:ilvl w:val="0"/>
-          <w:numId w:val="2"/>
-        </w:numPr>
-        <w:rPr>
-          <w:sz w:val="24"/>
-          <w:szCs w:val="24"/>
-        </w:rPr>
-      </w:pPr>
+      <w:r>
+        <w:rPr>
+          <w:sz w:val="24"/>
+          <w:szCs w:val="24"/>
+        </w:rPr>
+        <w:t xml:space="preserve">, </w:t>
+      </w:r>
       <w:r>
         <w:rPr>
           <w:sz w:val="24"/>
@@ -1928,19 +2188,13 @@
         </w:rPr>
         <w:t>W3Schools</w:t>
       </w:r>
-    </w:p>
-    <w:p>
-      <w:pPr>
-        <w:pStyle w:val="ListParagraph"/>
-        <w:numPr>
-          <w:ilvl w:val="0"/>
-          <w:numId w:val="2"/>
-        </w:numPr>
-        <w:rPr>
-          <w:sz w:val="24"/>
-          <w:szCs w:val="24"/>
-        </w:rPr>
-      </w:pPr>
+      <w:r>
+        <w:rPr>
+          <w:sz w:val="24"/>
+          <w:szCs w:val="24"/>
+        </w:rPr>
+        <w:t xml:space="preserve">, </w:t>
+      </w:r>
       <w:r>
         <w:rPr>
           <w:sz w:val="24"/>

</xml_diff>